<commit_message>
Mi primer algoritmo en pseudocodigo
</commit_message>
<xml_diff>
--- a/operadores.docx
+++ b/operadores.docx
@@ -12,10 +12,7 @@
         <w:t>Curso: Herramientas Computacionales para Interpretación de resultados</w:t>
       </w:r>
     </w:p>
-    <w:p>
-      <w:bookmarkStart w:id="0" w:name="_GoBack"/>
-      <w:bookmarkEnd w:id="0"/>
-    </w:p>
+    <w:p/>
     <w:p>
       <w:pPr>
         <w:pStyle w:val="Prrafodelista"/>
@@ -124,10 +121,10 @@
         </w:rPr>
       </w:pPr>
       <w:r>
-        <w:t>9*6-2+15/2 = 33,5</w:t>
-      </w:r>
-      <w:r>
-        <w:t xml:space="preserve">   -    59,5</w:t>
+        <w:t xml:space="preserve">9*6-2+15/2 = </w:t>
+      </w:r>
+      <w:r>
+        <w:t>59,5</w:t>
       </w:r>
     </w:p>
     <w:p>
@@ -204,6 +201,8 @@
       <w:r>
         <w:t xml:space="preserve"> = 61</w:t>
       </w:r>
+      <w:bookmarkStart w:id="0" w:name="_GoBack"/>
+      <w:bookmarkEnd w:id="0"/>
     </w:p>
     <w:p>
       <w:pPr>

</xml_diff>